<commit_message>
Embedded Day-5 & OS Day-2
</commit_message>
<xml_diff>
--- a/Arrange_Study_Embedded.docx
+++ b/Arrange_Study_Embedded.docx
@@ -2782,19 +2782,7 @@
           <w:rPr>
             <w:rStyle w:val="aa"/>
           </w:rPr>
-          <w:t>https://engschool.tistory.com/entry/USB01?cate</w:t>
-        </w:r>
-        <w:r>
-          <w:rPr>
-            <w:rStyle w:val="aa"/>
-          </w:rPr>
-          <w:t>g</w:t>
-        </w:r>
-        <w:r>
-          <w:rPr>
-            <w:rStyle w:val="aa"/>
-          </w:rPr>
-          <w:t>ory=451977</w:t>
+          <w:t>https://engschool.tistory.com/entry/USB01?category=451977</w:t>
         </w:r>
       </w:hyperlink>
     </w:p>
@@ -3723,10 +3711,365 @@
     <w:p>
       <w:pPr>
         <w:ind w:left="760"/>
-        <w:rPr>
-          <w:rFonts w:hint="eastAsia"/>
-        </w:rPr>
-      </w:pPr>
+      </w:pPr>
+    </w:p>
+    <w:p>
+      <w:pPr>
+        <w:ind w:left="760"/>
+      </w:pPr>
+    </w:p>
+    <w:p>
+      <w:pPr>
+        <w:ind w:left="760"/>
+      </w:pPr>
+    </w:p>
+    <w:p>
+      <w:pPr>
+        <w:ind w:left="760"/>
+      </w:pPr>
+    </w:p>
+    <w:p>
+      <w:pPr>
+        <w:ind w:left="760"/>
+      </w:pPr>
+    </w:p>
+    <w:p>
+      <w:pPr>
+        <w:ind w:left="760"/>
+        <w:rPr>
+          <w:rFonts w:hint="eastAsia"/>
+        </w:rPr>
+      </w:pPr>
+      <w:r>
+        <w:rPr>
+          <w:rFonts w:hint="eastAsia"/>
+        </w:rPr>
+        <w:lastRenderedPageBreak/>
+        <w:t>C</w:t>
+      </w:r>
+      <w:r>
+        <w:t>H2.</w:t>
+      </w:r>
+    </w:p>
+    <w:p>
+      <w:pPr>
+        <w:ind w:left="760"/>
+      </w:pPr>
+      <w:r>
+        <w:rPr>
+          <w:rFonts w:hint="eastAsia"/>
+        </w:rPr>
+        <w:t>D</w:t>
+      </w:r>
+      <w:r>
+        <w:t>ay-5</w:t>
+      </w:r>
+    </w:p>
+    <w:p>
+      <w:pPr>
+        <w:pStyle w:val="a3"/>
+        <w:numPr>
+          <w:ilvl w:val="0"/>
+          <w:numId w:val="1"/>
+        </w:numPr>
+        <w:ind w:leftChars="0"/>
+      </w:pPr>
+      <w:r>
+        <w:rPr>
+          <w:rFonts w:hint="eastAsia"/>
+        </w:rPr>
+        <w:t>T</w:t>
+      </w:r>
+      <w:r>
+        <w:t xml:space="preserve">ool Chain: </w:t>
+      </w:r>
+      <w:r>
+        <w:rPr>
+          <w:rFonts w:hint="eastAsia"/>
+        </w:rPr>
+        <w:t xml:space="preserve">원하는 </w:t>
+      </w:r>
+      <w:r>
+        <w:t>Target System</w:t>
+      </w:r>
+      <w:r>
+        <w:rPr>
+          <w:rFonts w:hint="eastAsia"/>
+        </w:rPr>
+        <w:t>의 소프트웨어 개발을 위한 H</w:t>
+      </w:r>
+      <w:r>
+        <w:t>ost System</w:t>
+      </w:r>
+      <w:r>
+        <w:rPr>
+          <w:rFonts w:hint="eastAsia"/>
+        </w:rPr>
+        <w:t xml:space="preserve">의 </w:t>
+      </w:r>
+      <w:r>
+        <w:t xml:space="preserve">Compile </w:t>
+      </w:r>
+      <w:r>
+        <w:rPr>
+          <w:rFonts w:hint="eastAsia"/>
+        </w:rPr>
+        <w:t>환경</w:t>
+      </w:r>
+    </w:p>
+    <w:p>
+      <w:pPr>
+        <w:pStyle w:val="a3"/>
+        <w:ind w:leftChars="0" w:left="760"/>
+      </w:pPr>
+      <w:r>
+        <w:rPr>
+          <w:rFonts w:hint="eastAsia"/>
+        </w:rPr>
+        <w:t>컴파일은</w:t>
+      </w:r>
+      <w:r>
+        <w:t xml:space="preserve"> </w:t>
+      </w:r>
+      <w:r>
+        <w:rPr>
+          <w:rFonts w:hint="eastAsia"/>
+        </w:rPr>
+        <w:t>c</w:t>
+      </w:r>
+      <w:r>
+        <w:t>ompiler, linker, binary converter</w:t>
+      </w:r>
+      <w:r>
+        <w:rPr>
+          <w:rFonts w:hint="eastAsia"/>
+        </w:rPr>
+        <w:t xml:space="preserve">를 통해 </w:t>
+      </w:r>
+      <w:r>
+        <w:t>source code</w:t>
+      </w:r>
+      <w:r>
+        <w:rPr>
+          <w:rFonts w:hint="eastAsia"/>
+        </w:rPr>
+        <w:t xml:space="preserve">를 </w:t>
+      </w:r>
+      <w:r>
+        <w:t>object code</w:t>
+      </w:r>
+      <w:r>
+        <w:rPr>
+          <w:rFonts w:hint="eastAsia"/>
+        </w:rPr>
+        <w:t>로 변환하는데,</w:t>
+      </w:r>
+      <w:r>
+        <w:t xml:space="preserve"> </w:t>
+      </w:r>
+      <w:r>
+        <w:rPr>
+          <w:rFonts w:hint="eastAsia"/>
+        </w:rPr>
+        <w:t xml:space="preserve">세 개가 연속적으로 실행되기에 </w:t>
+      </w:r>
+      <w:r>
+        <w:t>Tool Chain</w:t>
+      </w:r>
+      <w:r>
+        <w:rPr>
+          <w:rFonts w:hint="eastAsia"/>
+        </w:rPr>
+        <w:t>이라 한다</w:t>
+      </w:r>
+      <w:r>
+        <w:t>.</w:t>
+      </w:r>
+      <w:r>
+        <w:t xml:space="preserve"> </w:t>
+      </w:r>
+      <w:r>
+        <w:rPr>
+          <w:rFonts w:hint="eastAsia"/>
+        </w:rPr>
+        <w:t>T</w:t>
+      </w:r>
+      <w:r>
+        <w:t>arget</w:t>
+      </w:r>
+      <w:r>
+        <w:rPr>
+          <w:rFonts w:hint="eastAsia"/>
+        </w:rPr>
+        <w:t>과 H</w:t>
+      </w:r>
+      <w:r>
+        <w:t>ost</w:t>
+      </w:r>
+      <w:r>
+        <w:rPr>
+          <w:rFonts w:hint="eastAsia"/>
+        </w:rPr>
+        <w:t>가 다를 때를 말한다.</w:t>
+      </w:r>
+      <w:r>
+        <w:t xml:space="preserve"> </w:t>
+      </w:r>
+      <w:r>
+        <w:rPr>
+          <w:rFonts w:hint="eastAsia"/>
+        </w:rPr>
+        <w:t xml:space="preserve">세 개를 한번에 하도록 도와주는 것이 </w:t>
+      </w:r>
+      <w:r>
+        <w:t>MinGW</w:t>
+      </w:r>
+      <w:r>
+        <w:rPr>
+          <w:rFonts w:hint="eastAsia"/>
+        </w:rPr>
+        <w:t>가 있다</w:t>
+      </w:r>
+      <w:r>
+        <w:t>.</w:t>
+      </w:r>
+    </w:p>
+    <w:p>
+      <w:pPr>
+        <w:pStyle w:val="a3"/>
+        <w:ind w:leftChars="0" w:left="760"/>
+      </w:pPr>
+    </w:p>
+    <w:p>
+      <w:pPr>
+        <w:pStyle w:val="a3"/>
+        <w:numPr>
+          <w:ilvl w:val="0"/>
+          <w:numId w:val="1"/>
+        </w:numPr>
+        <w:ind w:leftChars="0"/>
+      </w:pPr>
+      <w:r>
+        <w:t xml:space="preserve">Compiler: </w:t>
+      </w:r>
+      <w:r>
+        <w:rPr>
+          <w:rFonts w:hint="eastAsia"/>
+        </w:rPr>
+        <w:t>s</w:t>
+      </w:r>
+      <w:r>
+        <w:t>ource code</w:t>
+      </w:r>
+      <w:r>
+        <w:rPr>
+          <w:rFonts w:hint="eastAsia"/>
+        </w:rPr>
+        <w:t xml:space="preserve">를 </w:t>
+      </w:r>
+      <w:r>
+        <w:t>object cod</w:t>
+      </w:r>
+      <w:r>
+        <w:rPr>
+          <w:rFonts w:hint="eastAsia"/>
+        </w:rPr>
+        <w:t>e로 변환시키는 역할</w:t>
+      </w:r>
+    </w:p>
+    <w:p>
+      <w:pPr>
+        <w:pStyle w:val="a3"/>
+        <w:numPr>
+          <w:ilvl w:val="0"/>
+          <w:numId w:val="1"/>
+        </w:numPr>
+        <w:ind w:leftChars="0"/>
+        <w:rPr>
+          <w:rFonts w:hint="eastAsia"/>
+        </w:rPr>
+      </w:pPr>
+      <w:r>
+        <w:t xml:space="preserve">Linker: </w:t>
+      </w:r>
+      <w:r>
+        <w:t xml:space="preserve">실행 </w:t>
+      </w:r>
+      <w:r>
+        <w:rPr>
+          <w:rFonts w:hint="eastAsia"/>
+        </w:rPr>
+        <w:t>가능 프로그램을 구성할 수 있는 도구.</w:t>
+      </w:r>
+      <w:r>
+        <w:t xml:space="preserve"> </w:t>
+      </w:r>
+      <w:r>
+        <w:rPr>
+          <w:rFonts w:hint="eastAsia"/>
+        </w:rPr>
+        <w:t>오브젝트</w:t>
+      </w:r>
+      <w:r>
+        <w:t xml:space="preserve"> </w:t>
+      </w:r>
+      <w:r>
+        <w:rPr>
+          <w:rFonts w:hint="eastAsia"/>
+        </w:rPr>
+        <w:t>파일들에 대한 심볼</w:t>
+      </w:r>
+      <w:r>
+        <w:rPr>
+          <w:rStyle w:val="a9"/>
+        </w:rPr>
+        <w:footnoteReference w:id="21"/>
+      </w:r>
+      <w:r>
+        <w:rPr>
+          <w:rFonts w:hint="eastAsia"/>
+        </w:rPr>
+        <w:t>의 의존성을 처리하고,</w:t>
+      </w:r>
+      <w:r>
+        <w:t xml:space="preserve"> </w:t>
+      </w:r>
+      <w:r>
+        <w:rPr>
+          <w:rFonts w:hint="eastAsia"/>
+        </w:rPr>
+        <w:t>묶는다.</w:t>
+      </w:r>
+      <w:r>
+        <w:t xml:space="preserve"> </w:t>
+      </w:r>
+      <w:r>
+        <w:rPr>
+          <w:rFonts w:hint="eastAsia"/>
+        </w:rPr>
+        <w:t>실행가능한 프로그램을 만들어 주는데,</w:t>
+      </w:r>
+      <w:r>
+        <w:t xml:space="preserve"> </w:t>
+      </w:r>
+      <w:r>
+        <w:rPr>
+          <w:rFonts w:hint="eastAsia"/>
+        </w:rPr>
+        <w:t>실행파일은</w:t>
+      </w:r>
+      <w:r>
+        <w:t xml:space="preserve"> ELF(Executable and Linkable Format) </w:t>
+      </w:r>
+      <w:r>
+        <w:rPr>
+          <w:rFonts w:hint="eastAsia"/>
+        </w:rPr>
+        <w:t>파일이다.</w:t>
+      </w:r>
+      <w:r>
+        <w:t xml:space="preserve"> </w:t>
+      </w:r>
       <w:bookmarkStart w:id="0" w:name="_GoBack"/>
       <w:bookmarkEnd w:id="0"/>
     </w:p>
@@ -4528,9 +4871,6 @@
     <w:p>
       <w:pPr>
         <w:pStyle w:val="a8"/>
-        <w:rPr>
-          <w:rFonts w:hint="eastAsia"/>
-        </w:rPr>
       </w:pPr>
       <w:r>
         <w:rPr>
@@ -4602,9 +4942,6 @@
     <w:p>
       <w:pPr>
         <w:pStyle w:val="a8"/>
-        <w:rPr>
-          <w:rFonts w:hint="eastAsia"/>
-        </w:rPr>
       </w:pPr>
       <w:r>
         <w:rPr>
@@ -4636,9 +4973,6 @@
     <w:p>
       <w:pPr>
         <w:pStyle w:val="a8"/>
-        <w:rPr>
-          <w:rFonts w:hint="eastAsia"/>
-        </w:rPr>
       </w:pPr>
       <w:r>
         <w:rPr>
@@ -4688,9 +5022,6 @@
     <w:p>
       <w:pPr>
         <w:pStyle w:val="a8"/>
-        <w:rPr>
-          <w:rFonts w:hint="eastAsia"/>
-        </w:rPr>
       </w:pPr>
       <w:r>
         <w:rPr>
@@ -4730,6 +5061,49 @@
           <w:rFonts w:hint="eastAsia"/>
         </w:rPr>
         <w:t xml:space="preserve"> 등을 지원한다.</w:t>
+      </w:r>
+    </w:p>
+  </w:footnote>
+  <w:footnote w:id="21">
+    <w:p>
+      <w:pPr>
+        <w:pStyle w:val="a8"/>
+        <w:rPr>
+          <w:rFonts w:hint="eastAsia"/>
+        </w:rPr>
+      </w:pPr>
+      <w:r>
+        <w:rPr>
+          <w:rStyle w:val="a9"/>
+        </w:rPr>
+        <w:footnoteRef/>
+      </w:r>
+      <w:r>
+        <w:t xml:space="preserve"> </w:t>
+      </w:r>
+      <w:r>
+        <w:rPr>
+          <w:rFonts w:hint="eastAsia"/>
+        </w:rPr>
+        <w:t>파일안에 존재하는 변수</w:t>
+      </w:r>
+      <w:r>
+        <w:t xml:space="preserve">, </w:t>
+      </w:r>
+      <w:r>
+        <w:rPr>
+          <w:rFonts w:hint="eastAsia"/>
+        </w:rPr>
+        <w:t>함수들의 이름,</w:t>
+      </w:r>
+      <w:r>
+        <w:t xml:space="preserve"> </w:t>
+      </w:r>
+      <w:r>
+        <w:rPr>
+          <w:rFonts w:hint="eastAsia"/>
+        </w:rPr>
+        <w:t>위치 등을 가지고 있다.</w:t>
       </w:r>
     </w:p>
   </w:footnote>
@@ -6630,7 +7004,7 @@
 </file>
 
 <file path=customXml/itemProps1.xml><?xml version="1.0" encoding="utf-8"?>
-<ds:datastoreItem xmlns:ds="http://schemas.openxmlformats.org/officeDocument/2006/customXml" ds:itemID="{F1547953-35A8-4CDD-8A12-B4ECC32354EE}">
+<ds:datastoreItem xmlns:ds="http://schemas.openxmlformats.org/officeDocument/2006/customXml" ds:itemID="{B370B6FC-0D2F-4355-BA3D-8C186B0EFC95}">
   <ds:schemaRefs>
     <ds:schemaRef ds:uri="http://schemas.openxmlformats.org/officeDocument/2006/bibliography"/>
   </ds:schemaRefs>

</xml_diff>